<commit_message>
ya esta el lista de clases conceptuales candidatas
</commit_message>
<xml_diff>
--- a/Modelo de CU2.docx
+++ b/Modelo de CU2.docx
@@ -2195,30 +2195,14 @@
                 <w:rFonts w:ascii="Stylus BT" w:hAnsi="Stylus BT"/>
                 <w:szCs w:val="20"/>
               </w:rPr>
-              <w:t xml:space="preserve"> en </w:t>
-            </w:r>
-            <w:proofErr w:type="gramStart"/>
+              <w:t xml:space="preserve"> en la</w:t>
+            </w:r>
             <w:r>
               <w:rPr>
                 <w:rFonts w:ascii="Stylus BT" w:hAnsi="Stylus BT"/>
                 <w:szCs w:val="20"/>
               </w:rPr>
-              <w:t>la</w:t>
-            </w:r>
-            <w:r>
-              <w:rPr>
-                <w:rFonts w:ascii="Stylus BT" w:hAnsi="Stylus BT"/>
-                <w:szCs w:val="20"/>
-              </w:rPr>
-              <w:t xml:space="preserve"> BD</w:t>
-            </w:r>
-            <w:proofErr w:type="gramEnd"/>
-            <w:r>
-              <w:rPr>
-                <w:rFonts w:ascii="Stylus BT" w:hAnsi="Stylus BT"/>
-                <w:szCs w:val="20"/>
-              </w:rPr>
-              <w:t xml:space="preserve"> </w:t>
+              <w:t xml:space="preserve"> BD </w:t>
             </w:r>
           </w:p>
         </w:tc>
@@ -2802,8 +2786,6 @@
         <w:lastRenderedPageBreak/>
         <w:t>HAPPY PATH</w:t>
       </w:r>
-      <w:bookmarkStart w:id="0" w:name="_GoBack"/>
-      <w:bookmarkEnd w:id="0"/>
     </w:p>
     <w:tbl>
       <w:tblPr>
@@ -3109,23 +3091,7 @@
                 <w:rFonts w:ascii="Stylus BT" w:hAnsi="Stylus BT"/>
                 <w:szCs w:val="20"/>
               </w:rPr>
-              <w:t xml:space="preserve">El cajero ingresa el nombre de producto o el código da clic en aceptar y posteriormente el sistema muestra el precio, nombre, cantidad del producto y el total, el cajero podrá agregar más productos o aumentar la cantidad del mismo producto. El cajero hace clic en continuar y el sistema muestra el formulario del pago en efectivo, da clic en continuar y el sistema muestra el efectivo que sobra e imprime el </w:t>
-            </w:r>
-            <w:proofErr w:type="gramStart"/>
-            <w:r>
-              <w:rPr>
-                <w:rFonts w:ascii="Stylus BT" w:hAnsi="Stylus BT"/>
-                <w:szCs w:val="20"/>
-              </w:rPr>
-              <w:t>ticket</w:t>
-            </w:r>
-            <w:proofErr w:type="gramEnd"/>
-            <w:r>
-              <w:rPr>
-                <w:rFonts w:ascii="Stylus BT" w:hAnsi="Stylus BT"/>
-                <w:szCs w:val="20"/>
-              </w:rPr>
-              <w:t xml:space="preserve"> de compra. El sistema actualiza el inventario y la venta</w:t>
+              <w:t>El cajero ingresa el nombre de producto o el código da clic en aceptar y posteriormente el sistema muestra el precio, nombre, cantidad del producto y el total, el cajero podrá agregar más productos o aumentar la cantidad del mismo producto. El cajero hace clic en continuar y el sistema muestra el formulario del pago en efectivo, da clic en continuar y el sistema muestra el efectivo que sobra e imprime el ticket de compra. El sistema actualiza el inventario y la venta</w:t>
             </w:r>
           </w:p>
           <w:p>
@@ -3373,14 +3339,15 @@
             <w:pPr>
               <w:rPr>
                 <w:rFonts w:ascii="Stylus BT" w:hAnsi="Stylus BT"/>
-              </w:rPr>
-            </w:pPr>
-            <w:r>
-              <w:rPr>
-                <w:rFonts w:ascii="Stylus BT" w:hAnsi="Stylus BT"/>
                 <w:szCs w:val="20"/>
               </w:rPr>
-              <w:t xml:space="preserve">El cajero ingresa el nombre del producto o su código </w:t>
+            </w:pPr>
+            <w:r>
+              <w:rPr>
+                <w:rFonts w:ascii="Stylus BT" w:hAnsi="Stylus BT"/>
+                <w:szCs w:val="20"/>
+              </w:rPr>
+              <w:t>El cajero inicia una nueva venta</w:t>
             </w:r>
           </w:p>
         </w:tc>
@@ -3441,20 +3408,7 @@
                 <w:rFonts w:ascii="Stylus BT" w:hAnsi="Stylus BT"/>
                 <w:szCs w:val="20"/>
               </w:rPr>
-              <w:t>El sistema muestra el detalle de producto</w:t>
-            </w:r>
-          </w:p>
-          <w:p>
-            <w:pPr>
-              <w:rPr>
-                <w:rFonts w:ascii="Stylus BT" w:hAnsi="Stylus BT"/>
-              </w:rPr>
-            </w:pPr>
-            <w:r>
-              <w:rPr>
-                <w:rFonts w:ascii="Stylus BT" w:hAnsi="Stylus BT"/>
-              </w:rPr>
-              <w:t>(código, nombre, precio, cantidad y suma parcial)</w:t>
+              <w:t xml:space="preserve">El cajero ingresa el nombre del producto o su código </w:t>
             </w:r>
           </w:p>
         </w:tc>
@@ -3510,8 +3464,22 @@
             <w:r>
               <w:rPr>
                 <w:rFonts w:ascii="Stylus BT" w:hAnsi="Stylus BT"/>
-              </w:rPr>
-              <w:t>EL cajero agrega la cantidad del producto (si es más de uno)</w:t>
+                <w:szCs w:val="20"/>
+              </w:rPr>
+              <w:t>El sistema muestra el detalle de producto</w:t>
+            </w:r>
+          </w:p>
+          <w:p>
+            <w:pPr>
+              <w:rPr>
+                <w:rFonts w:ascii="Stylus BT" w:hAnsi="Stylus BT"/>
+              </w:rPr>
+            </w:pPr>
+            <w:r>
+              <w:rPr>
+                <w:rFonts w:ascii="Stylus BT" w:hAnsi="Stylus BT"/>
+              </w:rPr>
+              <w:t>(código, nombre, precio, cantidad y suma parcial)</w:t>
             </w:r>
           </w:p>
         </w:tc>
@@ -3571,7 +3539,7 @@
               <w:rPr>
                 <w:rFonts w:ascii="Stylus BT" w:hAnsi="Stylus BT"/>
               </w:rPr>
-              <w:t>El cajero ingresa más productos</w:t>
+              <w:t>EL cajero agrega la cantidad del producto (si es más de uno)</w:t>
             </w:r>
           </w:p>
         </w:tc>
@@ -3628,7 +3596,7 @@
               <w:rPr>
                 <w:rFonts w:ascii="Stylus BT" w:hAnsi="Stylus BT"/>
               </w:rPr>
-              <w:t>El sistema actualiza la información</w:t>
+              <w:t>El cajero ingresa más productos</w:t>
             </w:r>
           </w:p>
         </w:tc>
@@ -3669,7 +3637,7 @@
               <w:rPr>
                 <w:rFonts w:ascii="Stylus BT" w:hAnsi="Stylus BT"/>
               </w:rPr>
-              <w:t xml:space="preserve">7 </w:t>
+              <w:t>7</w:t>
             </w:r>
           </w:p>
         </w:tc>
@@ -3688,7 +3656,7 @@
               <w:rPr>
                 <w:rFonts w:ascii="Stylus BT" w:hAnsi="Stylus BT"/>
               </w:rPr>
-              <w:t>El cajero da clic en continuar</w:t>
+              <w:t>El sistema actualiza la información</w:t>
             </w:r>
           </w:p>
         </w:tc>
@@ -3726,7 +3694,13 @@
               <w:rPr>
                 <w:rFonts w:ascii="Stylus BT" w:hAnsi="Stylus BT"/>
               </w:rPr>
-              <w:t xml:space="preserve">8 </w:t>
+              <w:t>8</w:t>
+            </w:r>
+            <w:r>
+              <w:rPr>
+                <w:rFonts w:ascii="Stylus BT" w:hAnsi="Stylus BT"/>
+              </w:rPr>
+              <w:t xml:space="preserve"> </w:t>
             </w:r>
           </w:p>
         </w:tc>
@@ -3745,7 +3719,7 @@
               <w:rPr>
                 <w:rFonts w:ascii="Stylus BT" w:hAnsi="Stylus BT"/>
               </w:rPr>
-              <w:t>El sistema muestra el total y muestra el formulario para ingresar pago en efectivo</w:t>
+              <w:t>El cajero da clic en continuar</w:t>
             </w:r>
           </w:p>
         </w:tc>
@@ -3788,6 +3762,12 @@
               </w:rPr>
               <w:t>9</w:t>
             </w:r>
+            <w:r>
+              <w:rPr>
+                <w:rFonts w:ascii="Stylus BT" w:hAnsi="Stylus BT"/>
+              </w:rPr>
+              <w:t xml:space="preserve"> </w:t>
+            </w:r>
           </w:p>
         </w:tc>
         <w:tc>
@@ -3805,7 +3785,7 @@
               <w:rPr>
                 <w:rFonts w:ascii="Stylus BT" w:hAnsi="Stylus BT"/>
               </w:rPr>
-              <w:t>El cajero ingresa la cantidad que le dé el cliente</w:t>
+              <w:t>El sistema muestra el total y muestra el formulario para ingresar pago en efectivo</w:t>
             </w:r>
           </w:p>
         </w:tc>
@@ -3862,7 +3842,7 @@
               <w:rPr>
                 <w:rFonts w:ascii="Stylus BT" w:hAnsi="Stylus BT"/>
               </w:rPr>
-              <w:t>El sistema muestra la cantidad que sobra</w:t>
+              <w:t>El cajero ingresa la cantidad que le dé el cliente</w:t>
             </w:r>
           </w:p>
         </w:tc>
@@ -3922,16 +3902,8 @@
               <w:rPr>
                 <w:rFonts w:ascii="Stylus BT" w:hAnsi="Stylus BT"/>
               </w:rPr>
-              <w:t xml:space="preserve">El sistema imprime el </w:t>
-            </w:r>
-            <w:proofErr w:type="gramStart"/>
-            <w:r>
-              <w:rPr>
-                <w:rFonts w:ascii="Stylus BT" w:hAnsi="Stylus BT"/>
-              </w:rPr>
-              <w:t>ticket</w:t>
-            </w:r>
-            <w:proofErr w:type="gramEnd"/>
+              <w:t>El sistema muestra la cantidad que sobra</w:t>
+            </w:r>
           </w:p>
         </w:tc>
       </w:tr>
@@ -3968,7 +3940,7 @@
               <w:rPr>
                 <w:rFonts w:ascii="Stylus BT" w:hAnsi="Stylus BT"/>
               </w:rPr>
-              <w:t xml:space="preserve">12 </w:t>
+              <w:t>12</w:t>
             </w:r>
           </w:p>
         </w:tc>
@@ -3987,7 +3959,7 @@
               <w:rPr>
                 <w:rFonts w:ascii="Stylus BT" w:hAnsi="Stylus BT"/>
               </w:rPr>
-              <w:t>El cajero da clic en continuar</w:t>
+              <w:t>El sistema imprime el ticket</w:t>
             </w:r>
           </w:p>
         </w:tc>
@@ -4030,6 +4002,12 @@
               </w:rPr>
               <w:t>13</w:t>
             </w:r>
+            <w:r>
+              <w:rPr>
+                <w:rFonts w:ascii="Stylus BT" w:hAnsi="Stylus BT"/>
+              </w:rPr>
+              <w:t xml:space="preserve"> </w:t>
+            </w:r>
           </w:p>
         </w:tc>
         <w:tc>
@@ -4047,7 +4025,7 @@
               <w:rPr>
                 <w:rFonts w:ascii="Stylus BT" w:hAnsi="Stylus BT"/>
               </w:rPr>
-              <w:t>El sistema actualiza el inventario</w:t>
+              <w:t>El cajero da clic en continuar</w:t>
             </w:r>
           </w:p>
         </w:tc>
@@ -4104,7 +4082,7 @@
               <w:rPr>
                 <w:rFonts w:ascii="Stylus BT" w:hAnsi="Stylus BT"/>
               </w:rPr>
-              <w:t>Fin</w:t>
+              <w:t>El sistema actualiza el inventario</w:t>
             </w:r>
           </w:p>
         </w:tc>
@@ -4117,6 +4095,65 @@
           <w:tcPr>
             <w:cnfStyle w:val="000010000000" w:firstRow="0" w:lastRow="0" w:firstColumn="0" w:lastColumn="0" w:oddVBand="1" w:evenVBand="0" w:oddHBand="0" w:evenHBand="0" w:firstRowFirstColumn="0" w:firstRowLastColumn="0" w:lastRowFirstColumn="0" w:lastRowLastColumn="0"/>
             <w:tcW w:w="2881" w:type="dxa"/>
+            <w:vMerge/>
+          </w:tcPr>
+          <w:p>
+            <w:pPr>
+              <w:rPr>
+                <w:rFonts w:ascii="Stylus BT" w:hAnsi="Stylus BT"/>
+                <w:b/>
+                <w:bCs/>
+              </w:rPr>
+            </w:pPr>
+          </w:p>
+        </w:tc>
+        <w:tc>
+          <w:tcPr>
+            <w:tcW w:w="789" w:type="dxa"/>
+          </w:tcPr>
+          <w:p>
+            <w:pPr>
+              <w:jc w:val="center"/>
+              <w:cnfStyle w:val="000000100000" w:firstRow="0" w:lastRow="0" w:firstColumn="0" w:lastColumn="0" w:oddVBand="0" w:evenVBand="0" w:oddHBand="1" w:evenHBand="0" w:firstRowFirstColumn="0" w:firstRowLastColumn="0" w:lastRowFirstColumn="0" w:lastRowLastColumn="0"/>
+              <w:rPr>
+                <w:rFonts w:ascii="Stylus BT" w:hAnsi="Stylus BT"/>
+              </w:rPr>
+            </w:pPr>
+            <w:r>
+              <w:rPr>
+                <w:rFonts w:ascii="Stylus BT" w:hAnsi="Stylus BT"/>
+              </w:rPr>
+              <w:t>15</w:t>
+            </w:r>
+            <w:bookmarkStart w:id="0" w:name="_GoBack"/>
+            <w:bookmarkEnd w:id="0"/>
+          </w:p>
+        </w:tc>
+        <w:tc>
+          <w:tcPr>
+            <w:cnfStyle w:val="000010000000" w:firstRow="0" w:lastRow="0" w:firstColumn="0" w:lastColumn="0" w:oddVBand="1" w:evenVBand="0" w:oddHBand="0" w:evenHBand="0" w:firstRowFirstColumn="0" w:firstRowLastColumn="0" w:lastRowFirstColumn="0" w:lastRowLastColumn="0"/>
+            <w:tcW w:w="4974" w:type="dxa"/>
+          </w:tcPr>
+          <w:p>
+            <w:pPr>
+              <w:rPr>
+                <w:rFonts w:ascii="Stylus BT" w:hAnsi="Stylus BT"/>
+              </w:rPr>
+            </w:pPr>
+            <w:r>
+              <w:rPr>
+                <w:rFonts w:ascii="Stylus BT" w:hAnsi="Stylus BT"/>
+              </w:rPr>
+              <w:t>Fin</w:t>
+            </w:r>
+          </w:p>
+        </w:tc>
+      </w:tr>
+      <w:tr>
+        <w:tc>
+          <w:tcPr>
+            <w:cnfStyle w:val="000010000000" w:firstRow="0" w:lastRow="0" w:firstColumn="0" w:lastColumn="0" w:oddVBand="1" w:evenVBand="0" w:oddHBand="0" w:evenHBand="0" w:firstRowFirstColumn="0" w:firstRowLastColumn="0" w:lastRowFirstColumn="0" w:lastRowLastColumn="0"/>
+            <w:tcW w:w="2881" w:type="dxa"/>
           </w:tcPr>
           <w:p>
             <w:pPr>
@@ -4152,105 +4189,16 @@
           </w:tcPr>
           <w:p>
             <w:pPr>
-              <w:cnfStyle w:val="000000100000" w:firstRow="0" w:lastRow="0" w:firstColumn="0" w:lastColumn="0" w:oddVBand="0" w:evenVBand="0" w:oddHBand="1" w:evenHBand="0" w:firstRowFirstColumn="0" w:firstRowLastColumn="0" w:lastRowFirstColumn="0" w:lastRowLastColumn="0"/>
-              <w:rPr>
-                <w:rFonts w:ascii="Stylus BT" w:hAnsi="Stylus BT"/>
-              </w:rPr>
-            </w:pPr>
-            <w:r>
-              <w:rPr>
-                <w:rFonts w:ascii="Stylus BT" w:hAnsi="Stylus BT"/>
-              </w:rPr>
-              <w:t xml:space="preserve">La venta quedara guardada en </w:t>
-            </w:r>
-            <w:proofErr w:type="gramStart"/>
-            <w:r>
-              <w:rPr>
-                <w:rFonts w:ascii="Stylus BT" w:hAnsi="Stylus BT"/>
-              </w:rPr>
-              <w:t>la BD</w:t>
-            </w:r>
-            <w:proofErr w:type="gramEnd"/>
-          </w:p>
-        </w:tc>
-      </w:tr>
-      <w:tr>
-        <w:tc>
-          <w:tcPr>
-            <w:cnfStyle w:val="000010000000" w:firstRow="0" w:lastRow="0" w:firstColumn="0" w:lastColumn="0" w:oddVBand="1" w:evenVBand="0" w:oddHBand="0" w:evenHBand="0" w:firstRowFirstColumn="0" w:firstRowLastColumn="0" w:lastRowFirstColumn="0" w:lastRowLastColumn="0"/>
-            <w:tcW w:w="2881" w:type="dxa"/>
-            <w:vMerge w:val="restart"/>
-          </w:tcPr>
-          <w:p>
-            <w:pPr>
-              <w:rPr>
-                <w:rFonts w:ascii="Stylus BT" w:hAnsi="Stylus BT"/>
-                <w:b/>
-                <w:bCs/>
-              </w:rPr>
-            </w:pPr>
-          </w:p>
-          <w:p>
-            <w:pPr>
-              <w:rPr>
-                <w:rFonts w:ascii="Stylus BT" w:hAnsi="Stylus BT"/>
-                <w:b/>
-                <w:bCs/>
-              </w:rPr>
-            </w:pPr>
-            <w:r>
-              <w:rPr>
-                <w:rFonts w:ascii="Stylus BT" w:hAnsi="Stylus BT"/>
-                <w:sz w:val="24"/>
-              </w:rPr>
-              <w:t>Escenario Alternativo</w:t>
-            </w:r>
-          </w:p>
-        </w:tc>
-        <w:tc>
-          <w:tcPr>
-            <w:tcW w:w="789" w:type="dxa"/>
-          </w:tcPr>
-          <w:p>
-            <w:pPr>
-              <w:jc w:val="center"/>
               <w:cnfStyle w:val="000000000000" w:firstRow="0" w:lastRow="0" w:firstColumn="0" w:lastColumn="0" w:oddVBand="0" w:evenVBand="0" w:oddHBand="0" w:evenHBand="0" w:firstRowFirstColumn="0" w:firstRowLastColumn="0" w:lastRowFirstColumn="0" w:lastRowLastColumn="0"/>
               <w:rPr>
                 <w:rFonts w:ascii="Stylus BT" w:hAnsi="Stylus BT"/>
-                <w:b/>
-                <w:bCs/>
-              </w:rPr>
-            </w:pPr>
-            <w:r>
-              <w:rPr>
-                <w:rFonts w:ascii="Stylus BT" w:hAnsi="Stylus BT"/>
-                <w:b/>
-                <w:bCs/>
-              </w:rPr>
-              <w:t>Paso</w:t>
-            </w:r>
-          </w:p>
-        </w:tc>
-        <w:tc>
-          <w:tcPr>
-            <w:cnfStyle w:val="000010000000" w:firstRow="0" w:lastRow="0" w:firstColumn="0" w:lastColumn="0" w:oddVBand="1" w:evenVBand="0" w:oddHBand="0" w:evenHBand="0" w:firstRowFirstColumn="0" w:firstRowLastColumn="0" w:lastRowFirstColumn="0" w:lastRowLastColumn="0"/>
-            <w:tcW w:w="4974" w:type="dxa"/>
-          </w:tcPr>
-          <w:p>
-            <w:pPr>
-              <w:rPr>
-                <w:rFonts w:ascii="Stylus BT" w:hAnsi="Stylus BT"/>
-                <w:b/>
-                <w:bCs/>
-              </w:rPr>
-            </w:pPr>
-            <w:r>
-              <w:rPr>
-                <w:rFonts w:ascii="Stylus BT" w:hAnsi="Stylus BT"/>
-                <w:b/>
-                <w:bCs/>
-              </w:rPr>
-              <w:t>Acción</w:t>
+              </w:rPr>
+            </w:pPr>
+            <w:r>
+              <w:rPr>
+                <w:rFonts w:ascii="Stylus BT" w:hAnsi="Stylus BT"/>
+              </w:rPr>
+              <w:t>La venta quedara guardada en la BD</w:t>
             </w:r>
           </w:p>
         </w:tc>
@@ -4263,16 +4211,32 @@
           <w:tcPr>
             <w:cnfStyle w:val="000010000000" w:firstRow="0" w:lastRow="0" w:firstColumn="0" w:lastColumn="0" w:oddVBand="1" w:evenVBand="0" w:oddHBand="0" w:evenHBand="0" w:firstRowFirstColumn="0" w:firstRowLastColumn="0" w:lastRowFirstColumn="0" w:lastRowLastColumn="0"/>
             <w:tcW w:w="2881" w:type="dxa"/>
-            <w:vMerge/>
-          </w:tcPr>
-          <w:p>
-            <w:pPr>
-              <w:rPr>
-                <w:rFonts w:ascii="Stylus BT" w:hAnsi="Stylus BT"/>
-                <w:b/>
-                <w:bCs/>
-              </w:rPr>
-            </w:pPr>
+            <w:vMerge w:val="restart"/>
+          </w:tcPr>
+          <w:p>
+            <w:pPr>
+              <w:rPr>
+                <w:rFonts w:ascii="Stylus BT" w:hAnsi="Stylus BT"/>
+                <w:b/>
+                <w:bCs/>
+              </w:rPr>
+            </w:pPr>
+          </w:p>
+          <w:p>
+            <w:pPr>
+              <w:rPr>
+                <w:rFonts w:ascii="Stylus BT" w:hAnsi="Stylus BT"/>
+                <w:b/>
+                <w:bCs/>
+              </w:rPr>
+            </w:pPr>
+            <w:r>
+              <w:rPr>
+                <w:rFonts w:ascii="Stylus BT" w:hAnsi="Stylus BT"/>
+                <w:sz w:val="24"/>
+              </w:rPr>
+              <w:t>Escenario Alternativo</w:t>
+            </w:r>
           </w:p>
         </w:tc>
         <w:tc>
@@ -4285,13 +4249,17 @@
               <w:cnfStyle w:val="000000100000" w:firstRow="0" w:lastRow="0" w:firstColumn="0" w:lastColumn="0" w:oddVBand="0" w:evenVBand="0" w:oddHBand="1" w:evenHBand="0" w:firstRowFirstColumn="0" w:firstRowLastColumn="0" w:lastRowFirstColumn="0" w:lastRowLastColumn="0"/>
               <w:rPr>
                 <w:rFonts w:ascii="Stylus BT" w:hAnsi="Stylus BT"/>
-              </w:rPr>
-            </w:pPr>
-            <w:r>
-              <w:rPr>
-                <w:rFonts w:ascii="Stylus BT" w:hAnsi="Stylus BT"/>
-              </w:rPr>
-              <w:t>3.a</w:t>
+                <w:b/>
+                <w:bCs/>
+              </w:rPr>
+            </w:pPr>
+            <w:r>
+              <w:rPr>
+                <w:rFonts w:ascii="Stylus BT" w:hAnsi="Stylus BT"/>
+                <w:b/>
+                <w:bCs/>
+              </w:rPr>
+              <w:t>Paso</w:t>
             </w:r>
           </w:p>
         </w:tc>
@@ -4304,13 +4272,17 @@
             <w:pPr>
               <w:rPr>
                 <w:rFonts w:ascii="Stylus BT" w:hAnsi="Stylus BT"/>
-              </w:rPr>
-            </w:pPr>
-            <w:r>
-              <w:rPr>
-                <w:rFonts w:ascii="Stylus BT" w:hAnsi="Stylus BT"/>
-              </w:rPr>
-              <w:t>Condición: el código o nombre están incorrectos</w:t>
+                <w:b/>
+                <w:bCs/>
+              </w:rPr>
+            </w:pPr>
+            <w:r>
+              <w:rPr>
+                <w:rFonts w:ascii="Stylus BT" w:hAnsi="Stylus BT"/>
+                <w:b/>
+                <w:bCs/>
+              </w:rPr>
+              <w:t>Acción</w:t>
             </w:r>
           </w:p>
         </w:tc>
@@ -4348,7 +4320,7 @@
               <w:rPr>
                 <w:rFonts w:ascii="Stylus BT" w:hAnsi="Stylus BT"/>
               </w:rPr>
-              <w:t>3.a.1</w:t>
+              <w:t>3.a</w:t>
             </w:r>
           </w:p>
         </w:tc>
@@ -4367,7 +4339,7 @@
               <w:rPr>
                 <w:rFonts w:ascii="Stylus BT" w:hAnsi="Stylus BT"/>
               </w:rPr>
-              <w:t>El sistema informará que no existe el producto o los datos son incorrectos</w:t>
+              <w:t>Condición: el código o nombre están incorrectos</w:t>
             </w:r>
           </w:p>
         </w:tc>
@@ -4400,6 +4372,63 @@
             <w:pPr>
               <w:jc w:val="center"/>
               <w:cnfStyle w:val="000000100000" w:firstRow="0" w:lastRow="0" w:firstColumn="0" w:lastColumn="0" w:oddVBand="0" w:evenVBand="0" w:oddHBand="1" w:evenHBand="0" w:firstRowFirstColumn="0" w:firstRowLastColumn="0" w:lastRowFirstColumn="0" w:lastRowLastColumn="0"/>
+              <w:rPr>
+                <w:rFonts w:ascii="Stylus BT" w:hAnsi="Stylus BT"/>
+              </w:rPr>
+            </w:pPr>
+            <w:r>
+              <w:rPr>
+                <w:rFonts w:ascii="Stylus BT" w:hAnsi="Stylus BT"/>
+              </w:rPr>
+              <w:t>3.a.1</w:t>
+            </w:r>
+          </w:p>
+        </w:tc>
+        <w:tc>
+          <w:tcPr>
+            <w:cnfStyle w:val="000010000000" w:firstRow="0" w:lastRow="0" w:firstColumn="0" w:lastColumn="0" w:oddVBand="1" w:evenVBand="0" w:oddHBand="0" w:evenHBand="0" w:firstRowFirstColumn="0" w:firstRowLastColumn="0" w:lastRowFirstColumn="0" w:lastRowLastColumn="0"/>
+            <w:tcW w:w="4974" w:type="dxa"/>
+          </w:tcPr>
+          <w:p>
+            <w:pPr>
+              <w:rPr>
+                <w:rFonts w:ascii="Stylus BT" w:hAnsi="Stylus BT"/>
+              </w:rPr>
+            </w:pPr>
+            <w:r>
+              <w:rPr>
+                <w:rFonts w:ascii="Stylus BT" w:hAnsi="Stylus BT"/>
+              </w:rPr>
+              <w:t>El sistema informará que no existe el producto o los datos son incorrectos</w:t>
+            </w:r>
+          </w:p>
+        </w:tc>
+      </w:tr>
+      <w:tr>
+        <w:tc>
+          <w:tcPr>
+            <w:cnfStyle w:val="000010000000" w:firstRow="0" w:lastRow="0" w:firstColumn="0" w:lastColumn="0" w:oddVBand="1" w:evenVBand="0" w:oddHBand="0" w:evenHBand="0" w:firstRowFirstColumn="0" w:firstRowLastColumn="0" w:lastRowFirstColumn="0" w:lastRowLastColumn="0"/>
+            <w:tcW w:w="2881" w:type="dxa"/>
+            <w:vMerge/>
+          </w:tcPr>
+          <w:p>
+            <w:pPr>
+              <w:rPr>
+                <w:rFonts w:ascii="Stylus BT" w:hAnsi="Stylus BT"/>
+                <w:b/>
+                <w:bCs/>
+              </w:rPr>
+            </w:pPr>
+          </w:p>
+        </w:tc>
+        <w:tc>
+          <w:tcPr>
+            <w:tcW w:w="789" w:type="dxa"/>
+          </w:tcPr>
+          <w:p>
+            <w:pPr>
+              <w:jc w:val="center"/>
+              <w:cnfStyle w:val="000000000000" w:firstRow="0" w:lastRow="0" w:firstColumn="0" w:lastColumn="0" w:oddVBand="0" w:evenVBand="0" w:oddHBand="0" w:evenHBand="0" w:firstRowFirstColumn="0" w:firstRowLastColumn="0" w:lastRowFirstColumn="0" w:lastRowLastColumn="0"/>
               <w:rPr>
                 <w:rFonts w:ascii="Stylus BT" w:hAnsi="Stylus BT"/>
               </w:rPr>
@@ -4744,23 +4773,7 @@
                 <w:rFonts w:ascii="Stylus BT" w:hAnsi="Stylus BT"/>
                 <w:szCs w:val="20"/>
               </w:rPr>
-              <w:t xml:space="preserve">El jefe deberá iniciar sesión, da clic en Reportes de ventas, el sistema pedirá la clave de usuario, el usuario </w:t>
-            </w:r>
-            <w:proofErr w:type="gramStart"/>
-            <w:r>
-              <w:rPr>
-                <w:rFonts w:ascii="Stylus BT" w:hAnsi="Stylus BT"/>
-                <w:szCs w:val="20"/>
-              </w:rPr>
-              <w:t>ingresara</w:t>
-            </w:r>
-            <w:proofErr w:type="gramEnd"/>
-            <w:r>
-              <w:rPr>
-                <w:rFonts w:ascii="Stylus BT" w:hAnsi="Stylus BT"/>
-                <w:szCs w:val="20"/>
-              </w:rPr>
-              <w:t xml:space="preserve"> la clave, el sistema verificará los datos y mostrará un reporte de las ventas del día, también botones para ver las ventas por semana o mes</w:t>
+              <w:t>El jefe deberá iniciar sesión, da clic en Reportes de ventas, el sistema pedirá la clave de usuario, el usuario ingresara la clave, el sistema verificará los datos y mostrará un reporte de las ventas del día, también botones para ver las ventas por semana o mes</w:t>
             </w:r>
           </w:p>
         </w:tc>
@@ -6310,7 +6323,6 @@
   <w:style w:type="character" w:default="1" w:styleId="Fuentedeprrafopredeter">
     <w:name w:val="Default Paragraph Font"/>
     <w:uiPriority w:val="1"/>
-    <w:semiHidden/>
     <w:unhideWhenUsed/>
   </w:style>
   <w:style w:type="table" w:default="1" w:styleId="Tablanormal">

</xml_diff>